<commit_message>
update bao hiem phu kien
</commit_message>
<xml_diff>
--- a/public/template/BHPK/BAOGIADOWN.docx
+++ b/public/template/BHPK/BAOGIADOWN.docx
@@ -116,7 +116,7 @@
           <w:bCs/>
           <w:szCs w:val="24"/>
         </w:rPr>
-        <w:t>18</w:t>
+        <w:t>13</w:t>
       </w:r>
       <w:r>
         <w:rPr>
@@ -139,7 +139,7 @@
           <w:bCs/>
           <w:szCs w:val="24"/>
         </w:rPr>
-        <w:t>06</w:t>
+        <w:t>08</w:t>
       </w:r>
       <w:r>
         <w:rPr>
@@ -195,7 +195,7 @@
           <w:bCs/>
           <w:szCs w:val="24"/>
         </w:rPr>
-        <w:t>BG01-202206</w:t>
+        <w:t>BG08-202208</w:t>
       </w:r>
     </w:p>
     <w:p>
@@ -249,7 +249,7 @@
                 <w:bCs/>
                 <w:szCs w:val="24"/>
               </w:rPr>
-              <w:t>David Compernisae</w:t>
+              <w:t>LÂM MINH THƯƠNG</w:t>
             </w:r>
           </w:p>
         </w:tc>
@@ -285,7 +285,7 @@
                 <w:bCs/>
                 <w:szCs w:val="24"/>
               </w:rPr>
-              <w:t>0986545448</w:t>
+              <w:t>0944855663</w:t>
             </w:r>
           </w:p>
         </w:tc>
@@ -321,7 +321,7 @@
                 <w:bCs/>
                 <w:szCs w:val="24"/>
               </w:rPr>
-              <w:t>Califoniare, 198/C, Holiel, Cmalo JST</w:t>
+              <w:t>Tổ 18, Khóm Châu Long 8, Phường Châu Phú B, TP. Châu Đốc, An Giang.</w:t>
             </w:r>
           </w:p>
         </w:tc>
@@ -356,7 +356,7 @@
                 <w:bCs/>
                 <w:szCs w:val="24"/>
               </w:rPr>
-              <w:t>412421</w:t>
+              <w:t>075240</w:t>
             </w:r>
           </w:p>
         </w:tc>
@@ -386,7 +386,7 @@
                 <w:bCs/>
                 <w:szCs w:val="24"/>
               </w:rPr>
-              <w:t>Accent 1.2 MT 2022; Màu: Trắng; 5 chỗ; Nhiên liệu: Xăng</w:t>
+              <w:t>ACCENT 1.4 AT FULL 2021; Màu: Vàng_cát; 5 chỗ; Nhiên liệu: Xăng</w:t>
             </w:r>
           </w:p>
         </w:tc>
@@ -429,7 +429,7 @@
                 <w:bCs/>
                 <w:szCs w:val="24"/>
               </w:rPr>
-              <w:t>VIN32108412421</w:t>
+              <w:t>RLUA841BBNN075240</w:t>
             </w:r>
           </w:p>
         </w:tc>
@@ -472,7 +472,7 @@
                 <w:bCs/>
                 <w:szCs w:val="24"/>
               </w:rPr>
-              <w:t>MAY321321</w:t>
+              <w:t>G4LCNG000275</w:t>
             </w:r>
           </w:p>
         </w:tc>
@@ -507,7 +507,7 @@
                 <w:bCs/>
                 <w:szCs w:val="24"/>
               </w:rPr>
-              <w:t>BÁO GIÁ KINH DOANH</w:t>
+              <w:t>BÁO GIÁ KHAI THÁC</w:t>
             </w:r>
           </w:p>
         </w:tc>
@@ -537,7 +537,7 @@
                 <w:bCs/>
                 <w:szCs w:val="24"/>
               </w:rPr>
-              <w:t>Nguyễn Văn Admin - 0000 111 222</w:t>
+              <w:t>HUỲNH NGỌC PHÁT - 0368887577</w:t>
             </w:r>
           </w:p>
         </w:tc>
@@ -572,7 +572,7 @@
                 <w:bCs/>
                 <w:szCs w:val="24"/>
               </w:rPr>
-              <w:t>15:53 18-06-2022</w:t>
+              <w:t>09:49 13-08-2022</w:t>
             </w:r>
           </w:p>
         </w:tc>
@@ -602,7 +602,7 @@
                 <w:bCs/>
                 <w:szCs w:val="24"/>
               </w:rPr>
-              <w:t>19:53 18-06-2022</w:t>
+              <w:t>15:55 13-08-2022</w:t>
             </w:r>
           </w:p>
         </w:tc>
@@ -637,7 +637,7 @@
                 <w:bCs/>
                 <w:szCs w:val="24"/>
               </w:rPr>
-              <w:t>David Compernisae</w:t>
+              <w:t>LÂM MINH THƯƠNG</w:t>
             </w:r>
           </w:p>
         </w:tc>
@@ -674,7 +674,7 @@
                 <w:bCs/>
                 <w:szCs w:val="24"/>
               </w:rPr>
-              <w:t>0986545448</w:t>
+              <w:t>0944855663</w:t>
             </w:r>
           </w:p>
         </w:tc>
@@ -721,7 +721,7 @@
           <w:iCs/>
           <w:szCs w:val="24"/>
         </w:rPr>
-        <w:t>Mua bao hiem</w:t>
+        <w:t>Mua bảo hiểm</w:t>
       </w:r>
     </w:p>
     <w:p>
@@ -956,8 +956,6 @@
               <w:t>
                 1
                 <w:br/>
-                2
-                <w:br/>
               </w:t>
             </w:r>
           </w:p>
@@ -980,9 +978,7 @@
                 <w:sz w:val="22"/>
               </w:rPr>
               <w:t>
-                Bảo hiểm TNDS
-                <w:br/>
-                Bảo hiểm vật chất thân xe
+                Bảo hiểm PCT
                 <w:br/>
               </w:t>
             </w:r>
@@ -1009,8 +1005,6 @@
               <w:t>
                 Gói
                 <w:br/>
-                Gói
-                <w:br/>
               </w:t>
             </w:r>
           </w:p>
@@ -1036,8 +1030,6 @@
               <w:t>
                 1
                 <w:br/>
-                1
-                <w:br/>
               </w:t>
             </w:r>
           </w:p>
@@ -1061,9 +1053,7 @@
                 <w:sz w:val="22"/>
               </w:rPr>
               <w:t>
-                2,380,000
-                <w:br/>
-                570,200
+                40,000,000
                 <w:br/>
               </w:t>
             </w:r>
@@ -1090,39 +1080,35 @@
               <w:t>
                 0
                 <w:br/>
-                0
+              </w:t>
+            </w:r>
+          </w:p>
+        </w:tc>
+        <w:tc>
+          <w:tcPr>
+            <w:tcW w:w="697" w:type="pct"/>
+            <w:vAlign w:val="center"/>
+          </w:tcPr>
+          <w:p>
+            <w:pPr>
+              <w:jc w:val="center"/>
+              <w:rPr>
+                <w:rFonts w:ascii="Chakra Petch" w:eastAsia="Times New Roman" w:hAnsi="Chakra Petch" w:cs="Arial"/>
+                <w:sz w:val="22"/>
+              </w:rPr>
+            </w:pPr>
+            <w:r>
+              <w:rPr>
+                <w:rFonts w:ascii="Chakra Petch" w:eastAsia="Times New Roman" w:hAnsi="Chakra Petch" w:cs="Arial"/>
+                <w:sz w:val="22"/>
+              </w:rPr>
+              <w:t>
+                40,000,000
                 <w:br/>
               </w:t>
             </w:r>
           </w:p>
         </w:tc>
-        <w:tc>
-          <w:tcPr>
-            <w:tcW w:w="697" w:type="pct"/>
-            <w:vAlign w:val="center"/>
-          </w:tcPr>
-          <w:p>
-            <w:pPr>
-              <w:jc w:val="center"/>
-              <w:rPr>
-                <w:rFonts w:ascii="Chakra Petch" w:eastAsia="Times New Roman" w:hAnsi="Chakra Petch" w:cs="Arial"/>
-                <w:sz w:val="22"/>
-              </w:rPr>
-            </w:pPr>
-            <w:r>
-              <w:rPr>
-                <w:rFonts w:ascii="Chakra Petch" w:eastAsia="Times New Roman" w:hAnsi="Chakra Petch" w:cs="Arial"/>
-                <w:sz w:val="22"/>
-              </w:rPr>
-              <w:t>
-                2,380,000
-                <w:br/>
-                570,200
-                <w:br/>
-              </w:t>
-            </w:r>
-          </w:p>
-        </w:tc>
       </w:tr>
       <w:tr>
         <w:tc>
@@ -1192,7 +1178,7 @@
                 <w:bCs/>
                 <w:szCs w:val="24"/>
               </w:rPr>
-              <w:t>2,950,200</w:t>
+              <w:t>40,000,000</w:t>
             </w:r>
           </w:p>
         </w:tc>
@@ -1233,7 +1219,7 @@
           <w:bCs/>
           <w:szCs w:val="24"/>
         </w:rPr>
-        <w:t>hai triệu chín trăm  năm mươi nghìn hai trăm</w:t>
+        <w:t>bốn mươi triệu</w:t>
       </w:r>
       <w:r>
         <w:rPr>
@@ -1794,9 +1780,9 @@
                 <w:szCs w:val="24"/>
               </w:rPr>
               <w:t>
-                Nguyễn Văn Admin
+                HUỲNH NGỌC PHÁT
                 <w:br/>
-                0000 111 222
+                0368887577
               </w:t>
             </w:r>
           </w:p>

</xml_diff>

<commit_message>
fix pk and template
</commit_message>
<xml_diff>
--- a/public/template/BHPK/BAOGIADOWN.docx
+++ b/public/template/BHPK/BAOGIADOWN.docx
@@ -126,7 +126,7 @@
           <w:bCs/>
           <w:szCs w:val="24"/>
         </w:rPr>
-        <w:t>25</w:t>
+        <w:t>29</w:t>
       </w:r>
       <w:r>
         <w:rPr>
@@ -205,7 +205,7 @@
           <w:bCs/>
           <w:szCs w:val="24"/>
         </w:rPr>
-        <w:t>BG07-202405</w:t>
+        <w:t>BG09-202407</w:t>
       </w:r>
     </w:p>
     <w:p>
@@ -366,7 +366,7 @@
                 <w:bCs/>
                 <w:szCs w:val="24"/>
               </w:rPr>
-              <w:t>892</w:t>
+              <w:t>2321</w:t>
             </w:r>
           </w:p>
         </w:tc>
@@ -439,7 +439,7 @@
                 <w:bCs/>
                 <w:szCs w:val="24"/>
               </w:rPr>
-              <w:t>1234567892</w:t>
+              <w:t>21312321</w:t>
             </w:r>
           </w:p>
         </w:tc>
@@ -482,7 +482,7 @@
                 <w:bCs/>
                 <w:szCs w:val="24"/>
               </w:rPr>
-              <w:t>123456</w:t>
+              <w:t>41242</w:t>
             </w:r>
           </w:p>
         </w:tc>
@@ -517,7 +517,7 @@
                 <w:bCs/>
                 <w:szCs w:val="24"/>
               </w:rPr>
-              <w:t>BÁO GIÁ KHAI THÁC</w:t>
+              <w:t>BÁO GIÁ KINH DOANH</w:t>
             </w:r>
           </w:p>
         </w:tc>
@@ -582,7 +582,7 @@
                 <w:bCs/>
                 <w:szCs w:val="24"/>
               </w:rPr>
-              <w:t>17:05 06-05-2024</w:t>
+              <w:t>14:35 29-07-2024</w:t>
             </w:r>
           </w:p>
         </w:tc>
@@ -612,7 +612,7 @@
                 <w:bCs/>
                 <w:szCs w:val="24"/>
               </w:rPr>
-              <w:t>17:05 06-05-2024</w:t>
+              <w:t>14:35 29-07-2024</w:t>
             </w:r>
           </w:p>
         </w:tc>
@@ -731,7 +731,7 @@
           <w:iCs/>
           <w:szCs w:val="24"/>
         </w:rPr>
-        <w:t>test</w:t>
+        <w:t>BAOGIA</w:t>
       </w:r>
     </w:p>
     <w:p>
@@ -1100,9 +1100,9 @@
                 <w:sz w:val="22"/>
               </w:rPr>
               <w:t>
-                0%
+                5%
                 <w:br/>
-                0%
+                5%
                 <w:br/>
               </w:t>
             </w:r>
@@ -1127,9 +1127,9 @@
                 <w:sz w:val="22"/>
               </w:rPr>
               <w:t>
-                5,670,000
+                5,386,500
                 <w:br/>
-                5,670,000
+                5,386,500
                 <w:br/>
               </w:t>
             </w:r>
@@ -1204,7 +1204,7 @@
                 <w:bCs/>
                 <w:szCs w:val="24"/>
               </w:rPr>
-              <w:t>11,340,000</w:t>
+              <w:t>10,773,000</w:t>
             </w:r>
           </w:p>
         </w:tc>
@@ -1245,7 +1245,7 @@
           <w:bCs/>
           <w:szCs w:val="24"/>
         </w:rPr>
-        <w:t>mười một triệu ba trăm  bốn mươi nghìn</w:t>
+        <w:t>mười triệu bảy trăm  bảy mươi ba nghìn</w:t>
       </w:r>
       <w:r>
         <w:rPr>

</xml_diff>